<commit_message>
figure and table numbering
</commit_message>
<xml_diff>
--- a/word/Article template word.docx
+++ b/word/Article template word.docx
@@ -1,6 +1,6 @@
 
 <file path=word/document.xml><?xml version="1.0" encoding="utf-8"?>
-<w:document xmlns:wpc="http://schemas.microsoft.com/office/word/2010/wordprocessingCanvas" xmlns:cx="http://schemas.microsoft.com/office/drawing/2014/chartex" xmlns:cx1="http://schemas.microsoft.com/office/drawing/2015/9/8/chartex" xmlns:cx2="http://schemas.microsoft.com/office/drawing/2015/10/21/chartex" xmlns:cx3="http://schemas.microsoft.com/office/drawing/2016/5/9/chartex" xmlns:cx4="http://schemas.microsoft.com/office/drawing/2016/5/10/chartex" xmlns:cx5="http://schemas.microsoft.com/office/drawing/2016/5/11/chartex" xmlns:cx6="http://schemas.microsoft.com/office/drawing/2016/5/12/chartex" xmlns:cx7="http://schemas.microsoft.com/office/drawing/2016/5/13/chartex" xmlns:cx8="http://schemas.microsoft.com/office/drawing/2016/5/14/chartex" xmlns:mc="http://schemas.openxmlformats.org/markup-compatibility/2006" xmlns:aink="http://schemas.microsoft.com/office/drawing/2016/ink" xmlns:am3d="http://schemas.microsoft.com/office/drawing/2017/model3d" xmlns:o="urn:schemas-microsoft-com:office:office" xmlns:oel="http://schemas.microsoft.com/office/2019/extlst" xmlns:r="http://schemas.openxmlformats.org/officeDocument/2006/relationships" xmlns:m="http://schemas.openxmlformats.org/officeDocument/2006/math" xmlns:v="urn:schemas-microsoft-com:vml" xmlns:wp14="http://schemas.microsoft.com/office/word/2010/wordprocessingDrawing" xmlns:wp="http://schemas.openxmlformats.org/drawingml/2006/wordprocessingDrawing" xmlns:w10="urn:schemas-microsoft-com:office:word" xmlns:w="http://schemas.openxmlformats.org/wordprocessingml/2006/main" xmlns:w14="http://schemas.microsoft.com/office/word/2010/wordml" xmlns:w15="http://schemas.microsoft.com/office/word/2012/wordml" xmlns:w16cex="http://schemas.microsoft.com/office/word/2018/wordml/cex" xmlns:w16cid="http://schemas.microsoft.com/office/word/2016/wordml/cid" xmlns:w16="http://schemas.microsoft.com/office/word/2018/wordml" xmlns:w16du="http://schemas.microsoft.com/office/word/2023/wordml/word16du" xmlns:w16sdtdh="http://schemas.microsoft.com/office/word/2020/wordml/sdtdatahash" xmlns:w16se="http://schemas.microsoft.com/office/word/2015/wordml/symex" xmlns:wpg="http://schemas.microsoft.com/office/word/2010/wordprocessingGroup" xmlns:wpi="http://schemas.microsoft.com/office/word/2010/wordprocessingInk" xmlns:wne="http://schemas.microsoft.com/office/word/2006/wordml" xmlns:wps="http://schemas.microsoft.com/office/word/2010/wordprocessingShape" mc:Ignorable="w14 w15 w16se w16cid w16 w16cex w16sdtdh wp14">
+<w:document xmlns:wpc="http://schemas.microsoft.com/office/word/2010/wordprocessingCanvas" xmlns:cx="http://schemas.microsoft.com/office/drawing/2014/chartex" xmlns:cx1="http://schemas.microsoft.com/office/drawing/2015/9/8/chartex" xmlns:cx2="http://schemas.microsoft.com/office/drawing/2015/10/21/chartex" xmlns:cx3="http://schemas.microsoft.com/office/drawing/2016/5/9/chartex" xmlns:cx4="http://schemas.microsoft.com/office/drawing/2016/5/10/chartex" xmlns:cx5="http://schemas.microsoft.com/office/drawing/2016/5/11/chartex" xmlns:cx6="http://schemas.microsoft.com/office/drawing/2016/5/12/chartex" xmlns:cx7="http://schemas.microsoft.com/office/drawing/2016/5/13/chartex" xmlns:cx8="http://schemas.microsoft.com/office/drawing/2016/5/14/chartex" xmlns:mc="http://schemas.openxmlformats.org/markup-compatibility/2006" xmlns:aink="http://schemas.microsoft.com/office/drawing/2016/ink" xmlns:am3d="http://schemas.microsoft.com/office/drawing/2017/model3d" xmlns:o="urn:schemas-microsoft-com:office:office" xmlns:r="http://schemas.openxmlformats.org/officeDocument/2006/relationships" xmlns:m="http://schemas.openxmlformats.org/officeDocument/2006/math" xmlns:v="urn:schemas-microsoft-com:vml" xmlns:wp14="http://schemas.microsoft.com/office/word/2010/wordprocessingDrawing" xmlns:wp="http://schemas.openxmlformats.org/drawingml/2006/wordprocessingDrawing" xmlns:w10="urn:schemas-microsoft-com:office:word" xmlns:w="http://schemas.openxmlformats.org/wordprocessingml/2006/main" xmlns:w14="http://schemas.microsoft.com/office/word/2010/wordml" xmlns:w15="http://schemas.microsoft.com/office/word/2012/wordml" xmlns:w16cex="http://schemas.microsoft.com/office/word/2018/wordml/cex" xmlns:w16cid="http://schemas.microsoft.com/office/word/2016/wordml/cid" xmlns:w16="http://schemas.microsoft.com/office/word/2018/wordml" xmlns:w16sdtdh="http://schemas.microsoft.com/office/word/2020/wordml/sdtdatahash" xmlns:w16se="http://schemas.microsoft.com/office/word/2015/wordml/symex" xmlns:wpg="http://schemas.microsoft.com/office/word/2010/wordprocessingGroup" xmlns:wpi="http://schemas.microsoft.com/office/word/2010/wordprocessingInk" xmlns:wne="http://schemas.microsoft.com/office/word/2006/wordml" xmlns:wps="http://schemas.microsoft.com/office/word/2010/wordprocessingShape" mc:Ignorable="w14 w15 w16se w16cid w16 w16cex w16sdtdh wp14">
   <w:body>
     <w:p>
       <w:pPr>
@@ -526,6 +526,20 @@
     <w:p>
       <w:r>
         <w:t>Include descriptive statistics, results from modelling.</w:t>
+      </w:r>
+    </w:p>
+    <w:p>
+      <w:r>
+        <w:t>All tables and figures should be numbered, titled, and cited. Use “</w:t>
+      </w:r>
+      <w:r>
+        <w:t xml:space="preserve">References -&gt; </w:t>
+      </w:r>
+      <w:r>
+        <w:t>Insert caption”</w:t>
+      </w:r>
+      <w:r>
+        <w:t xml:space="preserve"> to specify your figure and table numbering.</w:t>
       </w:r>
     </w:p>
     <w:p>
@@ -892,7 +906,7 @@
 </file>
 
 <file path=word/endnotes.xml><?xml version="1.0" encoding="utf-8"?>
-<w:endnotes xmlns:wpc="http://schemas.microsoft.com/office/word/2010/wordprocessingCanvas" xmlns:cx="http://schemas.microsoft.com/office/drawing/2014/chartex" xmlns:cx1="http://schemas.microsoft.com/office/drawing/2015/9/8/chartex" xmlns:cx2="http://schemas.microsoft.com/office/drawing/2015/10/21/chartex" xmlns:cx3="http://schemas.microsoft.com/office/drawing/2016/5/9/chartex" xmlns:cx4="http://schemas.microsoft.com/office/drawing/2016/5/10/chartex" xmlns:cx5="http://schemas.microsoft.com/office/drawing/2016/5/11/chartex" xmlns:cx6="http://schemas.microsoft.com/office/drawing/2016/5/12/chartex" xmlns:cx7="http://schemas.microsoft.com/office/drawing/2016/5/13/chartex" xmlns:cx8="http://schemas.microsoft.com/office/drawing/2016/5/14/chartex" xmlns:mc="http://schemas.openxmlformats.org/markup-compatibility/2006" xmlns:aink="http://schemas.microsoft.com/office/drawing/2016/ink" xmlns:am3d="http://schemas.microsoft.com/office/drawing/2017/model3d" xmlns:o="urn:schemas-microsoft-com:office:office" xmlns:oel="http://schemas.microsoft.com/office/2019/extlst" xmlns:r="http://schemas.openxmlformats.org/officeDocument/2006/relationships" xmlns:m="http://schemas.openxmlformats.org/officeDocument/2006/math" xmlns:v="urn:schemas-microsoft-com:vml" xmlns:wp14="http://schemas.microsoft.com/office/word/2010/wordprocessingDrawing" xmlns:wp="http://schemas.openxmlformats.org/drawingml/2006/wordprocessingDrawing" xmlns:w10="urn:schemas-microsoft-com:office:word" xmlns:w="http://schemas.openxmlformats.org/wordprocessingml/2006/main" xmlns:w14="http://schemas.microsoft.com/office/word/2010/wordml" xmlns:w15="http://schemas.microsoft.com/office/word/2012/wordml" xmlns:w16cex="http://schemas.microsoft.com/office/word/2018/wordml/cex" xmlns:w16cid="http://schemas.microsoft.com/office/word/2016/wordml/cid" xmlns:w16="http://schemas.microsoft.com/office/word/2018/wordml" xmlns:w16du="http://schemas.microsoft.com/office/word/2023/wordml/word16du" xmlns:w16sdtdh="http://schemas.microsoft.com/office/word/2020/wordml/sdtdatahash" xmlns:w16se="http://schemas.microsoft.com/office/word/2015/wordml/symex" xmlns:wpg="http://schemas.microsoft.com/office/word/2010/wordprocessingGroup" xmlns:wpi="http://schemas.microsoft.com/office/word/2010/wordprocessingInk" xmlns:wne="http://schemas.microsoft.com/office/word/2006/wordml" xmlns:wps="http://schemas.microsoft.com/office/word/2010/wordprocessingShape" mc:Ignorable="w14 w15 w16se w16cid w16 w16cex w16sdtdh wp14">
+<w:endnotes xmlns:wpc="http://schemas.microsoft.com/office/word/2010/wordprocessingCanvas" xmlns:cx="http://schemas.microsoft.com/office/drawing/2014/chartex" xmlns:cx1="http://schemas.microsoft.com/office/drawing/2015/9/8/chartex" xmlns:cx2="http://schemas.microsoft.com/office/drawing/2015/10/21/chartex" xmlns:cx3="http://schemas.microsoft.com/office/drawing/2016/5/9/chartex" xmlns:cx4="http://schemas.microsoft.com/office/drawing/2016/5/10/chartex" xmlns:cx5="http://schemas.microsoft.com/office/drawing/2016/5/11/chartex" xmlns:cx6="http://schemas.microsoft.com/office/drawing/2016/5/12/chartex" xmlns:cx7="http://schemas.microsoft.com/office/drawing/2016/5/13/chartex" xmlns:cx8="http://schemas.microsoft.com/office/drawing/2016/5/14/chartex" xmlns:mc="http://schemas.openxmlformats.org/markup-compatibility/2006" xmlns:aink="http://schemas.microsoft.com/office/drawing/2016/ink" xmlns:am3d="http://schemas.microsoft.com/office/drawing/2017/model3d" xmlns:o="urn:schemas-microsoft-com:office:office" xmlns:r="http://schemas.openxmlformats.org/officeDocument/2006/relationships" xmlns:m="http://schemas.openxmlformats.org/officeDocument/2006/math" xmlns:v="urn:schemas-microsoft-com:vml" xmlns:wp14="http://schemas.microsoft.com/office/word/2010/wordprocessingDrawing" xmlns:wp="http://schemas.openxmlformats.org/drawingml/2006/wordprocessingDrawing" xmlns:w10="urn:schemas-microsoft-com:office:word" xmlns:w="http://schemas.openxmlformats.org/wordprocessingml/2006/main" xmlns:w14="http://schemas.microsoft.com/office/word/2010/wordml" xmlns:w15="http://schemas.microsoft.com/office/word/2012/wordml" xmlns:w16cex="http://schemas.microsoft.com/office/word/2018/wordml/cex" xmlns:w16cid="http://schemas.microsoft.com/office/word/2016/wordml/cid" xmlns:w16="http://schemas.microsoft.com/office/word/2018/wordml" xmlns:w16sdtdh="http://schemas.microsoft.com/office/word/2020/wordml/sdtdatahash" xmlns:w16se="http://schemas.microsoft.com/office/word/2015/wordml/symex" xmlns:wpg="http://schemas.microsoft.com/office/word/2010/wordprocessingGroup" xmlns:wpi="http://schemas.microsoft.com/office/word/2010/wordprocessingInk" xmlns:wne="http://schemas.microsoft.com/office/word/2006/wordml" xmlns:wps="http://schemas.microsoft.com/office/word/2010/wordprocessingShape" mc:Ignorable="w14 w15 w16se w16cid w16 w16cex w16sdtdh wp14">
   <w:endnote w:type="separator" w:id="-1">
     <w:p>
       <w:pPr>
@@ -924,7 +938,7 @@
 </file>
 
 <file path=word/footer1.xml><?xml version="1.0" encoding="utf-8"?>
-<w:ftr xmlns:wpc="http://schemas.microsoft.com/office/word/2010/wordprocessingCanvas" xmlns:cx="http://schemas.microsoft.com/office/drawing/2014/chartex" xmlns:cx1="http://schemas.microsoft.com/office/drawing/2015/9/8/chartex" xmlns:cx2="http://schemas.microsoft.com/office/drawing/2015/10/21/chartex" xmlns:cx3="http://schemas.microsoft.com/office/drawing/2016/5/9/chartex" xmlns:cx4="http://schemas.microsoft.com/office/drawing/2016/5/10/chartex" xmlns:cx5="http://schemas.microsoft.com/office/drawing/2016/5/11/chartex" xmlns:cx6="http://schemas.microsoft.com/office/drawing/2016/5/12/chartex" xmlns:cx7="http://schemas.microsoft.com/office/drawing/2016/5/13/chartex" xmlns:cx8="http://schemas.microsoft.com/office/drawing/2016/5/14/chartex" xmlns:mc="http://schemas.openxmlformats.org/markup-compatibility/2006" xmlns:aink="http://schemas.microsoft.com/office/drawing/2016/ink" xmlns:am3d="http://schemas.microsoft.com/office/drawing/2017/model3d" xmlns:o="urn:schemas-microsoft-com:office:office" xmlns:oel="http://schemas.microsoft.com/office/2019/extlst" xmlns:r="http://schemas.openxmlformats.org/officeDocument/2006/relationships" xmlns:m="http://schemas.openxmlformats.org/officeDocument/2006/math" xmlns:v="urn:schemas-microsoft-com:vml" xmlns:wp14="http://schemas.microsoft.com/office/word/2010/wordprocessingDrawing" xmlns:wp="http://schemas.openxmlformats.org/drawingml/2006/wordprocessingDrawing" xmlns:w10="urn:schemas-microsoft-com:office:word" xmlns:w="http://schemas.openxmlformats.org/wordprocessingml/2006/main" xmlns:w14="http://schemas.microsoft.com/office/word/2010/wordml" xmlns:w15="http://schemas.microsoft.com/office/word/2012/wordml" xmlns:w16cex="http://schemas.microsoft.com/office/word/2018/wordml/cex" xmlns:w16cid="http://schemas.microsoft.com/office/word/2016/wordml/cid" xmlns:w16="http://schemas.microsoft.com/office/word/2018/wordml" xmlns:w16du="http://schemas.microsoft.com/office/word/2023/wordml/word16du" xmlns:w16sdtdh="http://schemas.microsoft.com/office/word/2020/wordml/sdtdatahash" xmlns:w16se="http://schemas.microsoft.com/office/word/2015/wordml/symex" xmlns:wpg="http://schemas.microsoft.com/office/word/2010/wordprocessingGroup" xmlns:wpi="http://schemas.microsoft.com/office/word/2010/wordprocessingInk" xmlns:wne="http://schemas.microsoft.com/office/word/2006/wordml" xmlns:wps="http://schemas.microsoft.com/office/word/2010/wordprocessingShape" mc:Ignorable="w14 w15 w16se w16cid w16 w16cex w16sdtdh wp14">
+<w:ftr xmlns:wpc="http://schemas.microsoft.com/office/word/2010/wordprocessingCanvas" xmlns:cx="http://schemas.microsoft.com/office/drawing/2014/chartex" xmlns:cx1="http://schemas.microsoft.com/office/drawing/2015/9/8/chartex" xmlns:cx2="http://schemas.microsoft.com/office/drawing/2015/10/21/chartex" xmlns:cx3="http://schemas.microsoft.com/office/drawing/2016/5/9/chartex" xmlns:cx4="http://schemas.microsoft.com/office/drawing/2016/5/10/chartex" xmlns:cx5="http://schemas.microsoft.com/office/drawing/2016/5/11/chartex" xmlns:cx6="http://schemas.microsoft.com/office/drawing/2016/5/12/chartex" xmlns:cx7="http://schemas.microsoft.com/office/drawing/2016/5/13/chartex" xmlns:cx8="http://schemas.microsoft.com/office/drawing/2016/5/14/chartex" xmlns:mc="http://schemas.openxmlformats.org/markup-compatibility/2006" xmlns:aink="http://schemas.microsoft.com/office/drawing/2016/ink" xmlns:am3d="http://schemas.microsoft.com/office/drawing/2017/model3d" xmlns:o="urn:schemas-microsoft-com:office:office" xmlns:r="http://schemas.openxmlformats.org/officeDocument/2006/relationships" xmlns:m="http://schemas.openxmlformats.org/officeDocument/2006/math" xmlns:v="urn:schemas-microsoft-com:vml" xmlns:wp14="http://schemas.microsoft.com/office/word/2010/wordprocessingDrawing" xmlns:wp="http://schemas.openxmlformats.org/drawingml/2006/wordprocessingDrawing" xmlns:w10="urn:schemas-microsoft-com:office:word" xmlns:w="http://schemas.openxmlformats.org/wordprocessingml/2006/main" xmlns:w14="http://schemas.microsoft.com/office/word/2010/wordml" xmlns:w15="http://schemas.microsoft.com/office/word/2012/wordml" xmlns:w16cex="http://schemas.microsoft.com/office/word/2018/wordml/cex" xmlns:w16cid="http://schemas.microsoft.com/office/word/2016/wordml/cid" xmlns:w16="http://schemas.microsoft.com/office/word/2018/wordml" xmlns:w16sdtdh="http://schemas.microsoft.com/office/word/2020/wordml/sdtdatahash" xmlns:w16se="http://schemas.microsoft.com/office/word/2015/wordml/symex" xmlns:wpg="http://schemas.microsoft.com/office/word/2010/wordprocessingGroup" xmlns:wpi="http://schemas.microsoft.com/office/word/2010/wordprocessingInk" xmlns:wne="http://schemas.microsoft.com/office/word/2006/wordml" xmlns:wps="http://schemas.microsoft.com/office/word/2010/wordprocessingShape" mc:Ignorable="w14 w15 w16se w16cid w16 w16cex w16sdtdh wp14">
   <w:p>
     <w:pPr>
       <w:pStyle w:val="Footer"/>
@@ -961,7 +975,7 @@
 </file>
 
 <file path=word/footnotes.xml><?xml version="1.0" encoding="utf-8"?>
-<w:footnotes xmlns:wpc="http://schemas.microsoft.com/office/word/2010/wordprocessingCanvas" xmlns:cx="http://schemas.microsoft.com/office/drawing/2014/chartex" xmlns:cx1="http://schemas.microsoft.com/office/drawing/2015/9/8/chartex" xmlns:cx2="http://schemas.microsoft.com/office/drawing/2015/10/21/chartex" xmlns:cx3="http://schemas.microsoft.com/office/drawing/2016/5/9/chartex" xmlns:cx4="http://schemas.microsoft.com/office/drawing/2016/5/10/chartex" xmlns:cx5="http://schemas.microsoft.com/office/drawing/2016/5/11/chartex" xmlns:cx6="http://schemas.microsoft.com/office/drawing/2016/5/12/chartex" xmlns:cx7="http://schemas.microsoft.com/office/drawing/2016/5/13/chartex" xmlns:cx8="http://schemas.microsoft.com/office/drawing/2016/5/14/chartex" xmlns:mc="http://schemas.openxmlformats.org/markup-compatibility/2006" xmlns:aink="http://schemas.microsoft.com/office/drawing/2016/ink" xmlns:am3d="http://schemas.microsoft.com/office/drawing/2017/model3d" xmlns:o="urn:schemas-microsoft-com:office:office" xmlns:oel="http://schemas.microsoft.com/office/2019/extlst" xmlns:r="http://schemas.openxmlformats.org/officeDocument/2006/relationships" xmlns:m="http://schemas.openxmlformats.org/officeDocument/2006/math" xmlns:v="urn:schemas-microsoft-com:vml" xmlns:wp14="http://schemas.microsoft.com/office/word/2010/wordprocessingDrawing" xmlns:wp="http://schemas.openxmlformats.org/drawingml/2006/wordprocessingDrawing" xmlns:w10="urn:schemas-microsoft-com:office:word" xmlns:w="http://schemas.openxmlformats.org/wordprocessingml/2006/main" xmlns:w14="http://schemas.microsoft.com/office/word/2010/wordml" xmlns:w15="http://schemas.microsoft.com/office/word/2012/wordml" xmlns:w16cex="http://schemas.microsoft.com/office/word/2018/wordml/cex" xmlns:w16cid="http://schemas.microsoft.com/office/word/2016/wordml/cid" xmlns:w16="http://schemas.microsoft.com/office/word/2018/wordml" xmlns:w16du="http://schemas.microsoft.com/office/word/2023/wordml/word16du" xmlns:w16sdtdh="http://schemas.microsoft.com/office/word/2020/wordml/sdtdatahash" xmlns:w16se="http://schemas.microsoft.com/office/word/2015/wordml/symex" xmlns:wpg="http://schemas.microsoft.com/office/word/2010/wordprocessingGroup" xmlns:wpi="http://schemas.microsoft.com/office/word/2010/wordprocessingInk" xmlns:wne="http://schemas.microsoft.com/office/word/2006/wordml" xmlns:wps="http://schemas.microsoft.com/office/word/2010/wordprocessingShape" mc:Ignorable="w14 w15 w16se w16cid w16 w16cex w16sdtdh wp14">
+<w:footnotes xmlns:wpc="http://schemas.microsoft.com/office/word/2010/wordprocessingCanvas" xmlns:cx="http://schemas.microsoft.com/office/drawing/2014/chartex" xmlns:cx1="http://schemas.microsoft.com/office/drawing/2015/9/8/chartex" xmlns:cx2="http://schemas.microsoft.com/office/drawing/2015/10/21/chartex" xmlns:cx3="http://schemas.microsoft.com/office/drawing/2016/5/9/chartex" xmlns:cx4="http://schemas.microsoft.com/office/drawing/2016/5/10/chartex" xmlns:cx5="http://schemas.microsoft.com/office/drawing/2016/5/11/chartex" xmlns:cx6="http://schemas.microsoft.com/office/drawing/2016/5/12/chartex" xmlns:cx7="http://schemas.microsoft.com/office/drawing/2016/5/13/chartex" xmlns:cx8="http://schemas.microsoft.com/office/drawing/2016/5/14/chartex" xmlns:mc="http://schemas.openxmlformats.org/markup-compatibility/2006" xmlns:aink="http://schemas.microsoft.com/office/drawing/2016/ink" xmlns:am3d="http://schemas.microsoft.com/office/drawing/2017/model3d" xmlns:o="urn:schemas-microsoft-com:office:office" xmlns:r="http://schemas.openxmlformats.org/officeDocument/2006/relationships" xmlns:m="http://schemas.openxmlformats.org/officeDocument/2006/math" xmlns:v="urn:schemas-microsoft-com:vml" xmlns:wp14="http://schemas.microsoft.com/office/word/2010/wordprocessingDrawing" xmlns:wp="http://schemas.openxmlformats.org/drawingml/2006/wordprocessingDrawing" xmlns:w10="urn:schemas-microsoft-com:office:word" xmlns:w="http://schemas.openxmlformats.org/wordprocessingml/2006/main" xmlns:w14="http://schemas.microsoft.com/office/word/2010/wordml" xmlns:w15="http://schemas.microsoft.com/office/word/2012/wordml" xmlns:w16cex="http://schemas.microsoft.com/office/word/2018/wordml/cex" xmlns:w16cid="http://schemas.microsoft.com/office/word/2016/wordml/cid" xmlns:w16="http://schemas.microsoft.com/office/word/2018/wordml" xmlns:w16sdtdh="http://schemas.microsoft.com/office/word/2020/wordml/sdtdatahash" xmlns:w16se="http://schemas.microsoft.com/office/word/2015/wordml/symex" xmlns:wpg="http://schemas.microsoft.com/office/word/2010/wordprocessingGroup" xmlns:wpi="http://schemas.microsoft.com/office/word/2010/wordprocessingInk" xmlns:wne="http://schemas.microsoft.com/office/word/2006/wordml" xmlns:wps="http://schemas.microsoft.com/office/word/2010/wordprocessingShape" mc:Ignorable="w14 w15 w16se w16cid w16 w16cex w16sdtdh wp14">
   <w:footnote w:type="separator" w:id="-1">
     <w:p>
       <w:pPr>
@@ -993,7 +1007,7 @@
 </file>
 
 <file path=word/numbering.xml><?xml version="1.0" encoding="utf-8"?>
-<w:numbering xmlns:wpc="http://schemas.microsoft.com/office/word/2010/wordprocessingCanvas" xmlns:cx="http://schemas.microsoft.com/office/drawing/2014/chartex" xmlns:cx1="http://schemas.microsoft.com/office/drawing/2015/9/8/chartex" xmlns:cx2="http://schemas.microsoft.com/office/drawing/2015/10/21/chartex" xmlns:cx3="http://schemas.microsoft.com/office/drawing/2016/5/9/chartex" xmlns:cx4="http://schemas.microsoft.com/office/drawing/2016/5/10/chartex" xmlns:cx5="http://schemas.microsoft.com/office/drawing/2016/5/11/chartex" xmlns:cx6="http://schemas.microsoft.com/office/drawing/2016/5/12/chartex" xmlns:cx7="http://schemas.microsoft.com/office/drawing/2016/5/13/chartex" xmlns:cx8="http://schemas.microsoft.com/office/drawing/2016/5/14/chartex" xmlns:mc="http://schemas.openxmlformats.org/markup-compatibility/2006" xmlns:aink="http://schemas.microsoft.com/office/drawing/2016/ink" xmlns:am3d="http://schemas.microsoft.com/office/drawing/2017/model3d" xmlns:o="urn:schemas-microsoft-com:office:office" xmlns:oel="http://schemas.microsoft.com/office/2019/extlst" xmlns:r="http://schemas.openxmlformats.org/officeDocument/2006/relationships" xmlns:m="http://schemas.openxmlformats.org/officeDocument/2006/math" xmlns:v="urn:schemas-microsoft-com:vml" xmlns:wp14="http://schemas.microsoft.com/office/word/2010/wordprocessingDrawing" xmlns:wp="http://schemas.openxmlformats.org/drawingml/2006/wordprocessingDrawing" xmlns:w10="urn:schemas-microsoft-com:office:word" xmlns:w="http://schemas.openxmlformats.org/wordprocessingml/2006/main" xmlns:w14="http://schemas.microsoft.com/office/word/2010/wordml" xmlns:w15="http://schemas.microsoft.com/office/word/2012/wordml" xmlns:w16cex="http://schemas.microsoft.com/office/word/2018/wordml/cex" xmlns:w16cid="http://schemas.microsoft.com/office/word/2016/wordml/cid" xmlns:w16="http://schemas.microsoft.com/office/word/2018/wordml" xmlns:w16du="http://schemas.microsoft.com/office/word/2023/wordml/word16du" xmlns:w16sdtdh="http://schemas.microsoft.com/office/word/2020/wordml/sdtdatahash" xmlns:w16se="http://schemas.microsoft.com/office/word/2015/wordml/symex" xmlns:wpg="http://schemas.microsoft.com/office/word/2010/wordprocessingGroup" xmlns:wpi="http://schemas.microsoft.com/office/word/2010/wordprocessingInk" xmlns:wne="http://schemas.microsoft.com/office/word/2006/wordml" xmlns:wps="http://schemas.microsoft.com/office/word/2010/wordprocessingShape" mc:Ignorable="w14 w15 w16se w16cid w16 w16cex w16sdtdh wp14">
+<w:numbering xmlns:wpc="http://schemas.microsoft.com/office/word/2010/wordprocessingCanvas" xmlns:cx="http://schemas.microsoft.com/office/drawing/2014/chartex" xmlns:cx1="http://schemas.microsoft.com/office/drawing/2015/9/8/chartex" xmlns:cx2="http://schemas.microsoft.com/office/drawing/2015/10/21/chartex" xmlns:cx3="http://schemas.microsoft.com/office/drawing/2016/5/9/chartex" xmlns:cx4="http://schemas.microsoft.com/office/drawing/2016/5/10/chartex" xmlns:cx5="http://schemas.microsoft.com/office/drawing/2016/5/11/chartex" xmlns:cx6="http://schemas.microsoft.com/office/drawing/2016/5/12/chartex" xmlns:cx7="http://schemas.microsoft.com/office/drawing/2016/5/13/chartex" xmlns:cx8="http://schemas.microsoft.com/office/drawing/2016/5/14/chartex" xmlns:mc="http://schemas.openxmlformats.org/markup-compatibility/2006" xmlns:aink="http://schemas.microsoft.com/office/drawing/2016/ink" xmlns:am3d="http://schemas.microsoft.com/office/drawing/2017/model3d" xmlns:o="urn:schemas-microsoft-com:office:office" xmlns:r="http://schemas.openxmlformats.org/officeDocument/2006/relationships" xmlns:m="http://schemas.openxmlformats.org/officeDocument/2006/math" xmlns:v="urn:schemas-microsoft-com:vml" xmlns:wp14="http://schemas.microsoft.com/office/word/2010/wordprocessingDrawing" xmlns:wp="http://schemas.openxmlformats.org/drawingml/2006/wordprocessingDrawing" xmlns:w10="urn:schemas-microsoft-com:office:word" xmlns:w="http://schemas.openxmlformats.org/wordprocessingml/2006/main" xmlns:w14="http://schemas.microsoft.com/office/word/2010/wordml" xmlns:w15="http://schemas.microsoft.com/office/word/2012/wordml" xmlns:w16cex="http://schemas.microsoft.com/office/word/2018/wordml/cex" xmlns:w16cid="http://schemas.microsoft.com/office/word/2016/wordml/cid" xmlns:w16="http://schemas.microsoft.com/office/word/2018/wordml" xmlns:w16sdtdh="http://schemas.microsoft.com/office/word/2020/wordml/sdtdatahash" xmlns:w16se="http://schemas.microsoft.com/office/word/2015/wordml/symex" xmlns:wpg="http://schemas.microsoft.com/office/word/2010/wordprocessingGroup" xmlns:wpi="http://schemas.microsoft.com/office/word/2010/wordprocessingInk" xmlns:wne="http://schemas.microsoft.com/office/word/2006/wordml" xmlns:wps="http://schemas.microsoft.com/office/word/2010/wordprocessingShape" mc:Ignorable="w14 w15 w16se w16cid w16 w16cex w16sdtdh wp14">
   <w:abstractNum w:abstractNumId="0" w15:restartNumberingAfterBreak="0">
     <w:nsid w:val="0E952142"/>
     <w:multiLevelType w:val="hybridMultilevel"/>
@@ -1748,25 +1762,25 @@
       </w:rPr>
     </w:lvl>
   </w:abstractNum>
-  <w:num w:numId="1" w16cid:durableId="104741535">
+  <w:num w:numId="1">
     <w:abstractNumId w:val="3"/>
   </w:num>
-  <w:num w:numId="2" w16cid:durableId="1196046333">
+  <w:num w:numId="2">
     <w:abstractNumId w:val="1"/>
   </w:num>
-  <w:num w:numId="3" w16cid:durableId="901520121">
+  <w:num w:numId="3">
     <w:abstractNumId w:val="5"/>
   </w:num>
-  <w:num w:numId="4" w16cid:durableId="1420519478">
+  <w:num w:numId="4">
     <w:abstractNumId w:val="2"/>
   </w:num>
-  <w:num w:numId="5" w16cid:durableId="2000839119">
+  <w:num w:numId="5">
     <w:abstractNumId w:val="0"/>
   </w:num>
-  <w:num w:numId="6" w16cid:durableId="923491589">
+  <w:num w:numId="6">
     <w:abstractNumId w:val="4"/>
   </w:num>
-  <w:num w:numId="7" w16cid:durableId="769081594">
+  <w:num w:numId="7">
     <w:abstractNumId w:val="6"/>
   </w:num>
 </w:numbering>
@@ -2992,9 +3006,12 @@
 </file>
 
 <file path=customXml/item2.xml><?xml version="1.0" encoding="utf-8"?>
-<p:properties xmlns:p="http://schemas.microsoft.com/office/2006/metadata/properties" xmlns:xsi="http://www.w3.org/2001/XMLSchema-instance" xmlns:pc="http://schemas.microsoft.com/office/infopath/2007/PartnerControls">
-  <documentManagement/>
-</p:properties>
+<?mso-contentType ?>
+<FormTemplates xmlns="http://schemas.microsoft.com/sharepoint/v3/contenttype/forms">
+  <Display>DocumentLibraryForm</Display>
+  <Edit>DocumentLibraryForm</Edit>
+  <New>DocumentLibraryForm</New>
+</FormTemplates>
 </file>
 
 <file path=customXml/item3.xml><?xml version="1.0" encoding="utf-8"?>
@@ -3002,12 +3019,9 @@
 </file>
 
 <file path=customXml/item4.xml><?xml version="1.0" encoding="utf-8"?>
-<?mso-contentType ?>
-<FormTemplates xmlns="http://schemas.microsoft.com/sharepoint/v3/contenttype/forms">
-  <Display>DocumentLibraryForm</Display>
-  <Edit>DocumentLibraryForm</Edit>
-  <New>DocumentLibraryForm</New>
-</FormTemplates>
+<p:properties xmlns:p="http://schemas.microsoft.com/office/2006/metadata/properties" xmlns:xsi="http://www.w3.org/2001/XMLSchema-instance" xmlns:pc="http://schemas.microsoft.com/office/infopath/2007/PartnerControls">
+  <documentManagement/>
+</p:properties>
 </file>
 
 <file path=customXml/itemProps1.xml><?xml version="1.0" encoding="utf-8"?>
@@ -3030,10 +3044,9 @@
 </file>
 
 <file path=customXml/itemProps2.xml><?xml version="1.0" encoding="utf-8"?>
-<ds:datastoreItem xmlns:ds="http://schemas.openxmlformats.org/officeDocument/2006/customXml" ds:itemID="{513908E4-9B35-4E6E-9CAB-BA5E4CE7696A}">
+<ds:datastoreItem xmlns:ds="http://schemas.openxmlformats.org/officeDocument/2006/customXml" ds:itemID="{C1D2CC97-F901-4247-8DB8-5317034ED566}">
   <ds:schemaRefs>
-    <ds:schemaRef ds:uri="http://schemas.microsoft.com/office/2006/metadata/properties"/>
-    <ds:schemaRef ds:uri="http://schemas.microsoft.com/office/infopath/2007/PartnerControls"/>
+    <ds:schemaRef ds:uri="http://schemas.microsoft.com/sharepoint/v3/contenttype/forms"/>
   </ds:schemaRefs>
 </ds:datastoreItem>
 </file>
@@ -3047,9 +3060,10 @@
 </file>
 
 <file path=customXml/itemProps4.xml><?xml version="1.0" encoding="utf-8"?>
-<ds:datastoreItem xmlns:ds="http://schemas.openxmlformats.org/officeDocument/2006/customXml" ds:itemID="{C1D2CC97-F901-4247-8DB8-5317034ED566}">
+<ds:datastoreItem xmlns:ds="http://schemas.openxmlformats.org/officeDocument/2006/customXml" ds:itemID="{513908E4-9B35-4E6E-9CAB-BA5E4CE7696A}">
   <ds:schemaRefs>
-    <ds:schemaRef ds:uri="http://schemas.microsoft.com/sharepoint/v3/contenttype/forms"/>
+    <ds:schemaRef ds:uri="http://schemas.microsoft.com/office/2006/metadata/properties"/>
+    <ds:schemaRef ds:uri="http://schemas.microsoft.com/office/infopath/2007/PartnerControls"/>
   </ds:schemaRefs>
 </ds:datastoreItem>
 </file>
</xml_diff>